<commit_message>
Casos de usos especificado
</commit_message>
<xml_diff>
--- a/Proyecto Final.docx
+++ b/Proyecto Final.docx
@@ -4555,7 +4555,10 @@
         </w:numPr>
       </w:pPr>
       <w:r>
-        <w:t>Una aplicación cliente escrita en Android</w:t>
+        <w:t>Una aplic</w:t>
+      </w:r>
+      <w:r>
+        <w:t xml:space="preserve">ación cliente </w:t>
       </w:r>
     </w:p>
     <w:p>
@@ -4567,34 +4570,25 @@
         </w:numPr>
       </w:pPr>
       <w:r>
-        <w:t>Una aplicación para administradores escrita en Android</w:t>
-      </w:r>
-    </w:p>
-    <w:p>
-      <w:pPr>
-        <w:pStyle w:val="Prrafodelista"/>
-        <w:numPr>
-          <w:ilvl w:val="0"/>
-          <w:numId w:val="17"/>
-        </w:numPr>
-      </w:pPr>
-      <w:r>
-        <w:t>Una aplicación para administradores escritas en c# (para UWP (Universal Windows P</w:t>
-      </w:r>
-      <w:r>
-        <w:t>latform</w:t>
-      </w:r>
-      <w:r>
-        <w:t>))</w:t>
-      </w:r>
-    </w:p>
-    <w:p>
+        <w:t>Una</w:t>
+      </w:r>
+      <w:r>
+        <w:t xml:space="preserve"> </w:t>
+      </w:r>
+      <w:r>
+        <w:t>aplicación para administradores</w:t>
+      </w:r>
+    </w:p>
+    <w:p>
+      <w:r>
+        <w:t>En nuestra aplicación cliente desarrollaremos la gestión de citas por parte de los clientes de la peluquería, donde ellos podrán elegir en las citas que haya di</w:t>
+      </w:r>
+      <w:r>
+        <w:t xml:space="preserve">sponible la hora que desea, </w:t>
+      </w:r>
       <w:r>
         <w:lastRenderedPageBreak/>
-        <w:t>En nuestra aplicación cliente desarrollaremos la gestión de citas por parte de los clientes de la peluquería, donde ellos podrán elegir en las citas que haya di</w:t>
-      </w:r>
-      <w:r>
-        <w:t>sponible la hora que desea, además del corte deseado (pudiendo también cualquier servicio relacionado). También se implementará para poder anular las citas, en caso de que surja alguna complicación. Además nuestra aplicación estará preparada para recibir noticias u ofertas por parte de la empresa.</w:t>
+        <w:t>además del corte deseado (pudiendo también cualquier servicio relacionado). También se implementará para poder anular las citas, en caso de que surja alguna complicación. Además nuestra aplicación estará preparada para recibir noticias u ofertas por parte de la empresa.</w:t>
       </w:r>
     </w:p>
     <w:p>
@@ -4612,13 +4606,7 @@
     </w:p>
     <w:p>
       <w:r>
-        <w:t>Además</w:t>
-      </w:r>
-      <w:r>
-        <w:t xml:space="preserve">, </w:t>
-      </w:r>
-      <w:r>
-        <w:t xml:space="preserve">como dato interesante, se realizará la aplicación siguiendo los patrones de diseño acordados, y siempre usando una interfaz clara, limpia y simple </w:t>
+        <w:t xml:space="preserve">Además, como dato interesante, se realizará la aplicación siguiendo los patrones de diseño acordados, y siempre usando una interfaz clara, limpia y simple </w:t>
       </w:r>
     </w:p>
     <w:p>
@@ -4741,7 +4729,25 @@
           </w:tcPr>
           <w:p>
             <w:r>
-              <w:t xml:space="preserve">Este usuario podrá usar la aplicación, pero no podrá ni recibir ofertas ni podrá coger una cita aportando su nombre o su </w:t>
+              <w:t xml:space="preserve">Este usuario podrá usar la aplicación, pero </w:t>
+            </w:r>
+            <w:r>
+              <w:t>puede</w:t>
+            </w:r>
+            <w:r>
+              <w:t xml:space="preserve"> recibir ofertas</w:t>
+            </w:r>
+            <w:r>
+              <w:t xml:space="preserve"> pero no podrá usarlas,</w:t>
+            </w:r>
+            <w:r>
+              <w:t xml:space="preserve"> </w:t>
+            </w:r>
+            <w:r>
+              <w:t>tampoco</w:t>
+            </w:r>
+            <w:r>
+              <w:t xml:space="preserve"> podrá coger una cita aportando su nombre o su </w:t>
             </w:r>
             <w:r>
               <w:t>número</w:t>
@@ -5036,7 +5042,6 @@
         </w:numPr>
       </w:pPr>
       <w:r>
-        <w:lastRenderedPageBreak/>
         <w:t>Inicio de Sesión</w:t>
       </w:r>
     </w:p>
@@ -5061,10 +5066,8 @@
         </w:numPr>
       </w:pPr>
       <w:r>
-        <w:t xml:space="preserve">Enviar </w:t>
-      </w:r>
-      <w:r>
-        <w:t>notificaciones con fines informativos o comerciales</w:t>
+        <w:lastRenderedPageBreak/>
+        <w:t>Enviar notificaciones con fines informativos o comerciales</w:t>
       </w:r>
     </w:p>
     <w:p>
@@ -5142,13 +5145,54 @@
       <w:pPr>
         <w:pStyle w:val="Prrafodelista"/>
       </w:pPr>
-    </w:p>
-    <w:p>
-      <w:pPr>
-        <w:pStyle w:val="Prrafodelista"/>
-      </w:pPr>
+      <w:r>
+        <w:rPr>
+          <w:noProof/>
+          <w:lang w:eastAsia="es-ES"/>
+        </w:rPr>
+        <w:drawing>
+          <wp:inline distT="0" distB="0" distL="0" distR="0" wp14:anchorId="468AD735" wp14:editId="02124637">
+            <wp:extent cx="5076825" cy="6838950"/>
+            <wp:effectExtent l="0" t="0" r="9525" b="0"/>
+            <wp:docPr id="1" name="Imagen 1"/>
+            <wp:cNvGraphicFramePr>
+              <a:graphicFrameLocks xmlns:a="http://schemas.openxmlformats.org/drawingml/2006/main" noChangeAspect="1"/>
+            </wp:cNvGraphicFramePr>
+            <a:graphic xmlns:a="http://schemas.openxmlformats.org/drawingml/2006/main">
+              <a:graphicData uri="http://schemas.openxmlformats.org/drawingml/2006/picture">
+                <pic:pic xmlns:pic="http://schemas.openxmlformats.org/drawingml/2006/picture">
+                  <pic:nvPicPr>
+                    <pic:cNvPr id="1" name=""/>
+                    <pic:cNvPicPr/>
+                  </pic:nvPicPr>
+                  <pic:blipFill>
+                    <a:blip r:embed="rId7"/>
+                    <a:stretch>
+                      <a:fillRect/>
+                    </a:stretch>
+                  </pic:blipFill>
+                  <pic:spPr>
+                    <a:xfrm>
+                      <a:off x="0" y="0"/>
+                      <a:ext cx="5076825" cy="6838950"/>
+                    </a:xfrm>
+                    <a:prstGeom prst="rect">
+                      <a:avLst/>
+                    </a:prstGeom>
+                  </pic:spPr>
+                </pic:pic>
+              </a:graphicData>
+            </a:graphic>
+          </wp:inline>
+        </w:drawing>
+      </w:r>
       <w:bookmarkStart w:id="1" w:name="_GoBack"/>
       <w:bookmarkEnd w:id="1"/>
+    </w:p>
+    <w:p>
+      <w:pPr>
+        <w:pStyle w:val="Prrafodelista"/>
+      </w:pPr>
     </w:p>
     <w:p/>
     <w:sectPr>
@@ -8179,7 +8223,7 @@
 </file>
 
 <file path=customXml/itemProps1.xml><?xml version="1.0" encoding="utf-8"?>
-<ds:datastoreItem xmlns:ds="http://schemas.openxmlformats.org/officeDocument/2006/customXml" ds:itemID="{6ECABB91-A6FB-41E8-A691-85207E42AB9D}">
+<ds:datastoreItem xmlns:ds="http://schemas.openxmlformats.org/officeDocument/2006/customXml" ds:itemID="{56EA532B-41F7-4004-BBD9-C2AC1B128A40}">
   <ds:schemaRefs>
     <ds:schemaRef ds:uri="http://schemas.openxmlformats.org/officeDocument/2006/bibliography"/>
   </ds:schemaRefs>

</xml_diff>